<commit_message>
Security, Username Control and changes
Security added for miembroComite. MiembroComite now generate an user and the username cant be duplicate
</commit_message>
<xml_diff>
--- a/Colecciones/Colección -MiembroComite-.docx
+++ b/Colecciones/Colección -MiembroComite-.docx
@@ -8,6 +8,7 @@
           <w:lang w:val="es-ES"/>
         </w:rPr>
       </w:pPr>
+      <w:bookmarkStart w:id="0" w:name="_GoBack"/>
       <w:r>
         <w:rPr>
           <w:lang w:val="es-ES"/>
@@ -216,8 +217,6 @@
         </w:rPr>
         <w:t>Usuario de acceso a la web del comité</w:t>
       </w:r>
-      <w:bookmarkStart w:id="0" w:name="_GoBack"/>
-      <w:bookmarkEnd w:id="0"/>
       <w:r>
         <w:rPr>
           <w:lang w:val="es-ES"/>
@@ -228,6 +227,10 @@
     <w:p>
       <w:pPr>
         <w:rPr>
+          <w:rFonts w:ascii="Consolas" w:hAnsi="Consolas" w:cs="Consolas"/>
+          <w:color w:val="000000"/>
+          <w:sz w:val="20"/>
+          <w:szCs w:val="20"/>
           <w:lang w:val="es-ES"/>
         </w:rPr>
       </w:pPr>
@@ -252,21 +255,70 @@
           <w:lang w:val="es-ES"/>
         </w:rPr>
         <w:t xml:space="preserve"> (Contraseña cifrada de acceso a la web del comité)</w:t>
+      </w:r>
+      <w:r>
+        <w:rPr>
+          <w:rFonts w:ascii="Consolas" w:hAnsi="Consolas" w:cs="Consolas"/>
+          <w:color w:val="000000"/>
+          <w:sz w:val="20"/>
+          <w:szCs w:val="20"/>
+          <w:lang w:val="es-ES"/>
+        </w:rPr>
+        <w:t xml:space="preserve"> </w:t>
       </w:r>
     </w:p>
     <w:p>
       <w:pPr>
         <w:rPr>
+          <w:rFonts w:cstheme="minorHAnsi"/>
           <w:lang w:val="es-ES"/>
         </w:rPr>
       </w:pPr>
       <w:r>
         <w:rPr>
+          <w:rFonts w:ascii="Consolas" w:hAnsi="Consolas" w:cs="Consolas"/>
+          <w:color w:val="000000"/>
+          <w:sz w:val="20"/>
+          <w:szCs w:val="20"/>
+          <w:lang w:val="es-ES"/>
+        </w:rPr>
+        <w:t xml:space="preserve">      </w:t>
+      </w:r>
+      <w:proofErr w:type="spellStart"/>
+      <w:proofErr w:type="gramStart"/>
+      <w:r>
+        <w:rPr>
+          <w:rFonts w:cstheme="minorHAnsi"/>
+          <w:color w:val="000000"/>
+          <w:lang w:val="es-ES"/>
+        </w:rPr>
+        <w:t>email:String</w:t>
+      </w:r>
+      <w:proofErr w:type="spellEnd"/>
+      <w:proofErr w:type="gramEnd"/>
+      <w:r>
+        <w:rPr>
+          <w:rFonts w:cstheme="minorHAnsi"/>
+          <w:color w:val="000000"/>
+          <w:lang w:val="es-ES"/>
+        </w:rPr>
+        <w:t>(email del usuario)</w:t>
+      </w:r>
+    </w:p>
+    <w:p>
+      <w:pPr>
+        <w:rPr>
+          <w:lang w:val="es-ES"/>
+        </w:rPr>
+      </w:pPr>
+      <w:r>
+        <w:rPr>
           <w:lang w:val="es-ES"/>
         </w:rPr>
         <w:t>}</w:t>
       </w:r>
     </w:p>
+    <w:bookmarkEnd w:id="0"/>
     <w:p/>
     <w:sectPr>
       <w:pgSz w:w="11906" w:h="16838"/>

</xml_diff>